<commit_message>
[Workflows] update SCCP agreement form (Recidiviz/recidiviz-dashboards#5297)
GitOrigin-RevId: 5b1cf0ab671615c33f6495eeb78964ae2f2d92b6
</commit_message>
<xml_diff>
--- a/apps/staff/server/assets/workflowsTemplates/US_ME/SCCP_agreement.docx
+++ b/apps/staff/server/assets/workflowsTemplates/US_ME/SCCP_agreement.docx
@@ -155,24 +155,9 @@
               <w:rPr>
                 <w:rFonts w:ascii="Times New Roman" w:eastAsia="Calibri" w:hAnsi="Times New Roman"/>
                 <w:b/>
+                <w:noProof/>
               </w:rPr>
-              <w:t>{</w:t>
-            </w:r>
-            <w:proofErr w:type="spellStart"/>
-            <w:r>
-              <w:rPr>
-                <w:rFonts w:ascii="Times New Roman" w:eastAsia="Calibri" w:hAnsi="Times New Roman"/>
-                <w:b/>
-              </w:rPr>
-              <w:t>mdocNo</w:t>
-            </w:r>
-            <w:proofErr w:type="spellEnd"/>
-            <w:r>
-              <w:rPr>
-                <w:rFonts w:ascii="Times New Roman" w:eastAsia="Calibri" w:hAnsi="Times New Roman"/>
-                <w:b/>
-              </w:rPr>
-              <w:t>}</w:t>
+              <w:t>{mdocNo}</w:t>
             </w:r>
             <w:r>
               <w:rPr>
@@ -188,16 +173,144 @@
     </w:tbl>
     <w:p>
       <w:pPr>
-        <w:pStyle w:val="DefaultText"/>
-        <w:overflowPunct/>
-        <w:autoSpaceDE/>
-        <w:autoSpaceDN/>
-        <w:adjustRightInd/>
-        <w:spacing w:before="120" w:after="160"/>
-        <w:textAlignment w:val="auto"/>
-      </w:pPr>
-      <w:r>
+        <w:pStyle w:val="Normal1"/>
+        <w:tabs>
+          <w:tab w:val="left" w:pos="720"/>
+          <w:tab w:val="left" w:pos="1440"/>
+          <w:tab w:val="left" w:pos="2160"/>
+          <w:tab w:val="left" w:pos="2880"/>
+          <w:tab w:val="left" w:pos="3600"/>
+          <w:tab w:val="left" w:pos="4320"/>
+          <w:tab w:val="left" w:pos="5040"/>
+          <w:tab w:val="left" w:pos="5760"/>
+          <w:tab w:val="left" w:pos="6480"/>
+          <w:tab w:val="left" w:pos="7200"/>
+          <w:tab w:val="left" w:pos="7920"/>
+          <w:tab w:val="left" w:pos="8640"/>
+          <w:tab w:val="left" w:pos="9360"/>
+          <w:tab w:val="left" w:pos="10080"/>
+          <w:tab w:val="left" w:pos="10800"/>
+        </w:tabs>
+        <w:spacing w:after="120"/>
+        <w:rPr>
+          <w:sz w:val="24"/>
+          <w:szCs w:val="24"/>
+        </w:rPr>
+      </w:pPr>
+    </w:p>
+    <w:p>
+      <w:pPr>
+        <w:pStyle w:val="Normal1"/>
+        <w:tabs>
+          <w:tab w:val="left" w:pos="720"/>
+          <w:tab w:val="left" w:pos="1440"/>
+          <w:tab w:val="left" w:pos="2160"/>
+          <w:tab w:val="left" w:pos="2880"/>
+          <w:tab w:val="left" w:pos="3600"/>
+          <w:tab w:val="left" w:pos="4320"/>
+          <w:tab w:val="left" w:pos="5040"/>
+          <w:tab w:val="left" w:pos="5760"/>
+          <w:tab w:val="left" w:pos="6480"/>
+          <w:tab w:val="left" w:pos="7200"/>
+          <w:tab w:val="left" w:pos="7920"/>
+          <w:tab w:val="left" w:pos="8640"/>
+          <w:tab w:val="left" w:pos="9360"/>
+          <w:tab w:val="left" w:pos="10080"/>
+          <w:tab w:val="left" w:pos="10800"/>
+        </w:tabs>
+        <w:spacing w:after="120"/>
+        <w:rPr>
+          <w:b/>
+          <w:bCs/>
+          <w:sz w:val="24"/>
+          <w:szCs w:val="24"/>
+        </w:rPr>
+      </w:pPr>
+      <w:r>
+        <w:rPr>
+          <w:sz w:val="24"/>
+          <w:szCs w:val="24"/>
+        </w:rPr>
         <w:t>I understand that upon transfer to supervised community confinement, I become a client under supervision in the community, but I am still considered to be in the legal custody of the Department while in the Supervised Community Confinement Program.</w:t>
+      </w:r>
+      <w:r>
+        <w:rPr>
+          <w:sz w:val="24"/>
+          <w:szCs w:val="24"/>
+        </w:rPr>
+        <w:t xml:space="preserve">  I also understand and agree that notification of my transfer</w:t>
+      </w:r>
+      <w:r>
+        <w:rPr>
+          <w:sz w:val="24"/>
+          <w:szCs w:val="24"/>
+        </w:rPr>
+        <w:t xml:space="preserve">, </w:t>
+      </w:r>
+      <w:r>
+        <w:rPr>
+          <w:sz w:val="24"/>
+          <w:szCs w:val="24"/>
+        </w:rPr>
+        <w:t>where I will be living once transferred</w:t>
+      </w:r>
+      <w:r>
+        <w:rPr>
+          <w:sz w:val="24"/>
+          <w:szCs w:val="24"/>
+        </w:rPr>
+        <w:t>, and the conditions I must follow</w:t>
+      </w:r>
+      <w:r>
+        <w:rPr>
+          <w:sz w:val="24"/>
+          <w:szCs w:val="24"/>
+        </w:rPr>
+        <w:t xml:space="preserve"> </w:t>
+      </w:r>
+      <w:r>
+        <w:rPr>
+          <w:sz w:val="24"/>
+          <w:szCs w:val="24"/>
+        </w:rPr>
+        <w:t xml:space="preserve">will be provided to the following: the prosecuting attorney’s office, the district attorney’s office and the sheriff’s office for the county where I will be living, the police department for the city or town where I will be living, </w:t>
+      </w:r>
+      <w:r>
+        <w:rPr>
+          <w:sz w:val="24"/>
+          <w:szCs w:val="24"/>
+        </w:rPr>
+        <w:t xml:space="preserve">and </w:t>
+      </w:r>
+      <w:r>
+        <w:rPr>
+          <w:sz w:val="24"/>
+          <w:szCs w:val="24"/>
+        </w:rPr>
+        <w:t xml:space="preserve">the Department of Public Safety, and, if am currently in the Department’s </w:t>
+      </w:r>
+      <w:r>
+        <w:rPr>
+          <w:sz w:val="24"/>
+          <w:szCs w:val="24"/>
+        </w:rPr>
+        <w:t xml:space="preserve">legal </w:t>
+      </w:r>
+      <w:r>
+        <w:rPr>
+          <w:sz w:val="24"/>
+          <w:szCs w:val="24"/>
+        </w:rPr>
+        <w:t>custody for domestic violence, the Domestic Violence Resource Center for the county where I was convicted.</w:t>
+      </w:r>
+      <w:r>
+        <w:rPr>
+          <w:b/>
+          <w:bCs/>
+          <w:sz w:val="24"/>
+          <w:szCs w:val="24"/>
+        </w:rPr>
+        <w:t xml:space="preserve">  </w:t>
       </w:r>
     </w:p>
     <w:p>
@@ -713,7 +826,33 @@
         <w:rPr>
           <w:szCs w:val="24"/>
         </w:rPr>
-        <w:t xml:space="preserve">  I understand that this means that I shall not travel out of state without the written permission of the probation officer.</w:t>
+        <w:t xml:space="preserve">  I understand that this </w:t>
+      </w:r>
+      <w:r>
+        <w:rPr>
+          <w:szCs w:val="24"/>
+        </w:rPr>
+        <w:t>includes</w:t>
+      </w:r>
+      <w:r>
+        <w:rPr>
+          <w:szCs w:val="24"/>
+        </w:rPr>
+        <w:t xml:space="preserve"> that I shall not travel out of state without the written permission of the probation </w:t>
+      </w:r>
+      <w:proofErr w:type="gramStart"/>
+      <w:r>
+        <w:rPr>
+          <w:szCs w:val="24"/>
+        </w:rPr>
+        <w:t>officer</w:t>
+      </w:r>
+      <w:proofErr w:type="gramEnd"/>
+      <w:r>
+        <w:rPr>
+          <w:szCs w:val="24"/>
+        </w:rPr>
+        <w:t>.</w:t>
       </w:r>
     </w:p>
     <w:p>
@@ -1000,6 +1139,7 @@
         <w:rPr>
           <w:szCs w:val="24"/>
         </w:rPr>
+        <w:lastRenderedPageBreak/>
         <w:t>I shall not own, possess</w:t>
       </w:r>
       <w:r>
@@ -1131,7 +1271,6 @@
         <w:rPr>
           <w:szCs w:val="24"/>
         </w:rPr>
-        <w:lastRenderedPageBreak/>
         <w:t xml:space="preserve">When required by the Regional Correctional Administrator, or designee, and to the extent the Regional Correctional Administrator, or designee, determines I have the financial resources, I shall pay all or part of the costs of my participation in the </w:t>
       </w:r>
       <w:r>
@@ -2120,7 +2259,14 @@
         <w:rPr>
           <w:szCs w:val="24"/>
         </w:rPr>
-        <w:t xml:space="preserve">, at any time without a warrant and without probable cause, for items prohibited by law or by the conditions of supervised community confinement or otherwise subject to seizure, </w:t>
+        <w:t xml:space="preserve">, at any time without a warrant and without probable cause, for items prohibited by law or by the conditions of supervised community confinement or otherwise </w:t>
+      </w:r>
+      <w:r>
+        <w:rPr>
+          <w:szCs w:val="24"/>
+        </w:rPr>
+        <w:lastRenderedPageBreak/>
+        <w:t xml:space="preserve">subject to seizure, </w:t>
       </w:r>
       <w:r>
         <w:rPr>
@@ -2174,7 +2320,7 @@
     <w:p>
       <w:pPr>
         <w:pStyle w:val="DefaultText"/>
-        <w:ind w:left="1440" w:hanging="720"/>
+        <w:ind w:left="1440" w:hanging="1080"/>
         <w:textAlignment w:val="auto"/>
       </w:pPr>
       <w:r>
@@ -2201,10 +2347,16 @@
         <w:fldChar w:fldCharType="end"/>
       </w:r>
       <w:r>
-        <w:tab/>
-      </w:r>
-      <w:r>
-        <w:t xml:space="preserve">Other: </w:t>
+        <w:t xml:space="preserve"> </w:t>
+      </w:r>
+      <w:r>
+        <w:t>Other</w:t>
+      </w:r>
+      <w:r>
+        <w:t xml:space="preserve"> additional conditions</w:t>
+      </w:r>
+      <w:r>
+        <w:t xml:space="preserve">: </w:t>
       </w:r>
     </w:p>
     <w:p>
@@ -2215,7 +2367,7 @@
         <w:autoSpaceDN/>
         <w:adjustRightInd/>
         <w:spacing w:after="240"/>
-        <w:ind w:left="1440"/>
+        <w:ind w:left="360"/>
         <w:textAlignment w:val="auto"/>
       </w:pPr>
       <w:r>
@@ -2302,7 +2454,6 @@
         <w:rPr>
           <w:szCs w:val="24"/>
         </w:rPr>
-        <w:lastRenderedPageBreak/>
         <w:t xml:space="preserve">I </w:t>
       </w:r>
       <w:r>
@@ -2911,7 +3062,21 @@
         <w:rPr>
           <w:szCs w:val="24"/>
         </w:rPr>
-        <w:t xml:space="preserve"> checking to ensure the resident continues to meet all eligibility criteria (no earlier than day prior to resident leaving for SCCP)  __________</w:t>
+        <w:t xml:space="preserve"> checking to ensure the resident continues to meet all eligibility criteria (no earlier than day prior to resident leaving for </w:t>
+      </w:r>
+      <w:proofErr w:type="gramStart"/>
+      <w:r>
+        <w:rPr>
+          <w:szCs w:val="24"/>
+        </w:rPr>
+        <w:t>SCCP)  _</w:t>
+      </w:r>
+      <w:proofErr w:type="gramEnd"/>
+      <w:r>
+        <w:rPr>
+          <w:szCs w:val="24"/>
+        </w:rPr>
+        <w:t>_________</w:t>
       </w:r>
       <w:r>
         <w:rPr>
@@ -3084,8 +3249,12 @@
       </w:r>
     </w:p>
     <w:sectPr>
-      <w:headerReference w:type="default" r:id="rId7"/>
-      <w:footerReference w:type="default" r:id="rId8"/>
+      <w:headerReference w:type="even" r:id="rId7"/>
+      <w:headerReference w:type="default" r:id="rId8"/>
+      <w:footerReference w:type="even" r:id="rId9"/>
+      <w:footerReference w:type="default" r:id="rId10"/>
+      <w:headerReference w:type="first" r:id="rId11"/>
+      <w:footerReference w:type="first" r:id="rId12"/>
       <w:pgSz w:w="12240" w:h="15840"/>
       <w:pgMar w:top="1440" w:right="900" w:bottom="1152" w:left="990" w:header="540" w:footer="538" w:gutter="0"/>
       <w:cols w:space="720"/>
@@ -3115,6 +3284,16 @@
 </file>
 
 <file path=word/footer1.xml><?xml version="1.0" encoding="utf-8"?>
+<w:ftr xmlns:wpc="http://schemas.microsoft.com/office/word/2010/wordprocessingCanvas" xmlns:cx="http://schemas.microsoft.com/office/drawing/2014/chartex" xmlns:cx1="http://schemas.microsoft.com/office/drawing/2015/9/8/chartex" xmlns:cx2="http://schemas.microsoft.com/office/drawing/2015/10/21/chartex" xmlns:cx3="http://schemas.microsoft.com/office/drawing/2016/5/9/chartex" xmlns:cx4="http://schemas.microsoft.com/office/drawing/2016/5/10/chartex" xmlns:cx5="http://schemas.microsoft.com/office/drawing/2016/5/11/chartex" xmlns:cx6="http://schemas.microsoft.com/office/drawing/2016/5/12/chartex" xmlns:cx7="http://schemas.microsoft.com/office/drawing/2016/5/13/chartex" xmlns:cx8="http://schemas.microsoft.com/office/drawing/2016/5/14/chartex" xmlns:mc="http://schemas.openxmlformats.org/markup-compatibility/2006" xmlns:aink="http://schemas.microsoft.com/office/drawing/2016/ink" xmlns:am3d="http://schemas.microsoft.com/office/drawing/2017/model3d" xmlns:o="urn:schemas-microsoft-com:office:office" xmlns:oel="http://schemas.microsoft.com/office/2019/extlst" xmlns:r="http://schemas.openxmlformats.org/officeDocument/2006/relationships" xmlns:m="http://schemas.openxmlformats.org/officeDocument/2006/math" xmlns:v="urn:schemas-microsoft-com:vml" xmlns:wp14="http://schemas.microsoft.com/office/word/2010/wordprocessingDrawing" xmlns:wp="http://schemas.openxmlformats.org/drawingml/2006/wordprocessingDrawing" xmlns:w10="urn:schemas-microsoft-com:office:word" xmlns:w="http://schemas.openxmlformats.org/wordprocessingml/2006/main" xmlns:w14="http://schemas.microsoft.com/office/word/2010/wordml" xmlns:w15="http://schemas.microsoft.com/office/word/2012/wordml" xmlns:w16cex="http://schemas.microsoft.com/office/word/2018/wordml/cex" xmlns:w16cid="http://schemas.microsoft.com/office/word/2016/wordml/cid" xmlns:w16="http://schemas.microsoft.com/office/word/2018/wordml" xmlns:w16sdtdh="http://schemas.microsoft.com/office/word/2020/wordml/sdtdatahash" xmlns:w16se="http://schemas.microsoft.com/office/word/2015/wordml/symex" xmlns:wpg="http://schemas.microsoft.com/office/word/2010/wordprocessingGroup" xmlns:wpi="http://schemas.microsoft.com/office/word/2010/wordprocessingInk" xmlns:wne="http://schemas.microsoft.com/office/word/2006/wordml" xmlns:wps="http://schemas.microsoft.com/office/word/2010/wordprocessingShape" mc:Ignorable="w14 w15 w16se w16cid w16 w16cex w16sdtdh wp14">
+  <w:p>
+    <w:pPr>
+      <w:pStyle w:val="Footer"/>
+    </w:pPr>
+  </w:p>
+</w:ftr>
+</file>
+
+<file path=word/footer2.xml><?xml version="1.0" encoding="utf-8"?>
 <w:ftr xmlns:wpc="http://schemas.microsoft.com/office/word/2010/wordprocessingCanvas" xmlns:cx="http://schemas.microsoft.com/office/drawing/2014/chartex" xmlns:cx1="http://schemas.microsoft.com/office/drawing/2015/9/8/chartex" xmlns:cx2="http://schemas.microsoft.com/office/drawing/2015/10/21/chartex" xmlns:cx3="http://schemas.microsoft.com/office/drawing/2016/5/9/chartex" xmlns:cx4="http://schemas.microsoft.com/office/drawing/2016/5/10/chartex" xmlns:cx5="http://schemas.microsoft.com/office/drawing/2016/5/11/chartex" xmlns:cx6="http://schemas.microsoft.com/office/drawing/2016/5/12/chartex" xmlns:cx7="http://schemas.microsoft.com/office/drawing/2016/5/13/chartex" xmlns:cx8="http://schemas.microsoft.com/office/drawing/2016/5/14/chartex" xmlns:mc="http://schemas.openxmlformats.org/markup-compatibility/2006" xmlns:aink="http://schemas.microsoft.com/office/drawing/2016/ink" xmlns:am3d="http://schemas.microsoft.com/office/drawing/2017/model3d" xmlns:o="urn:schemas-microsoft-com:office:office" xmlns:oel="http://schemas.microsoft.com/office/2019/extlst" xmlns:r="http://schemas.openxmlformats.org/officeDocument/2006/relationships" xmlns:m="http://schemas.openxmlformats.org/officeDocument/2006/math" xmlns:v="urn:schemas-microsoft-com:vml" xmlns:wp14="http://schemas.microsoft.com/office/word/2010/wordprocessingDrawing" xmlns:wp="http://schemas.openxmlformats.org/drawingml/2006/wordprocessingDrawing" xmlns:w10="urn:schemas-microsoft-com:office:word" xmlns:w="http://schemas.openxmlformats.org/wordprocessingml/2006/main" xmlns:w14="http://schemas.microsoft.com/office/word/2010/wordml" xmlns:w15="http://schemas.microsoft.com/office/word/2012/wordml" xmlns:w16cex="http://schemas.microsoft.com/office/word/2018/wordml/cex" xmlns:w16cid="http://schemas.microsoft.com/office/word/2016/wordml/cid" xmlns:w16="http://schemas.microsoft.com/office/word/2018/wordml" xmlns:w16sdtdh="http://schemas.microsoft.com/office/word/2020/wordml/sdtdatahash" xmlns:w16se="http://schemas.microsoft.com/office/word/2015/wordml/symex" xmlns:wpg="http://schemas.microsoft.com/office/word/2010/wordprocessingGroup" xmlns:wpi="http://schemas.microsoft.com/office/word/2010/wordprocessingInk" xmlns:wne="http://schemas.microsoft.com/office/word/2006/wordml" xmlns:wps="http://schemas.microsoft.com/office/word/2010/wordprocessingShape" mc:Ignorable="w14 w15 w16se w16cid w16 w16cex w16sdtdh wp14">
   <w:p>
     <w:pPr>
@@ -3255,34 +3434,7 @@
         <w:sz w:val="16"/>
         <w:szCs w:val="16"/>
       </w:rPr>
-      <w:t>1</w:t>
-    </w:r>
-    <w:r>
-      <w:rPr>
-        <w:rFonts w:ascii="Times New Roman" w:hAnsi="Times New Roman" w:cs="Times New Roman"/>
-        <w:i/>
-        <w:sz w:val="16"/>
-        <w:szCs w:val="16"/>
-      </w:rPr>
-      <w:t>0</w:t>
-    </w:r>
-    <w:r>
-      <w:rPr>
-        <w:rFonts w:ascii="Times New Roman" w:hAnsi="Times New Roman" w:cs="Times New Roman"/>
-        <w:i/>
-        <w:sz w:val="16"/>
-        <w:szCs w:val="16"/>
-      </w:rPr>
-      <w:t>/</w:t>
-    </w:r>
-    <w:r>
-      <w:rPr>
-        <w:rFonts w:ascii="Times New Roman" w:hAnsi="Times New Roman" w:cs="Times New Roman"/>
-        <w:i/>
-        <w:sz w:val="16"/>
-        <w:szCs w:val="16"/>
-      </w:rPr>
-      <w:t>10</w:t>
+      <w:t>4/1/</w:t>
     </w:r>
     <w:r>
       <w:rPr>
@@ -3309,7 +3461,7 @@
         <w:sz w:val="16"/>
         <w:szCs w:val="16"/>
       </w:rPr>
-      <w:t>3</w:t>
+      <w:t>4</w:t>
     </w:r>
     <w:r>
       <w:rPr>
@@ -3490,6 +3642,16 @@
 </w:ftr>
 </file>
 
+<file path=word/footer3.xml><?xml version="1.0" encoding="utf-8"?>
+<w:ftr xmlns:wpc="http://schemas.microsoft.com/office/word/2010/wordprocessingCanvas" xmlns:cx="http://schemas.microsoft.com/office/drawing/2014/chartex" xmlns:cx1="http://schemas.microsoft.com/office/drawing/2015/9/8/chartex" xmlns:cx2="http://schemas.microsoft.com/office/drawing/2015/10/21/chartex" xmlns:cx3="http://schemas.microsoft.com/office/drawing/2016/5/9/chartex" xmlns:cx4="http://schemas.microsoft.com/office/drawing/2016/5/10/chartex" xmlns:cx5="http://schemas.microsoft.com/office/drawing/2016/5/11/chartex" xmlns:cx6="http://schemas.microsoft.com/office/drawing/2016/5/12/chartex" xmlns:cx7="http://schemas.microsoft.com/office/drawing/2016/5/13/chartex" xmlns:cx8="http://schemas.microsoft.com/office/drawing/2016/5/14/chartex" xmlns:mc="http://schemas.openxmlformats.org/markup-compatibility/2006" xmlns:aink="http://schemas.microsoft.com/office/drawing/2016/ink" xmlns:am3d="http://schemas.microsoft.com/office/drawing/2017/model3d" xmlns:o="urn:schemas-microsoft-com:office:office" xmlns:oel="http://schemas.microsoft.com/office/2019/extlst" xmlns:r="http://schemas.openxmlformats.org/officeDocument/2006/relationships" xmlns:m="http://schemas.openxmlformats.org/officeDocument/2006/math" xmlns:v="urn:schemas-microsoft-com:vml" xmlns:wp14="http://schemas.microsoft.com/office/word/2010/wordprocessingDrawing" xmlns:wp="http://schemas.openxmlformats.org/drawingml/2006/wordprocessingDrawing" xmlns:w10="urn:schemas-microsoft-com:office:word" xmlns:w="http://schemas.openxmlformats.org/wordprocessingml/2006/main" xmlns:w14="http://schemas.microsoft.com/office/word/2010/wordml" xmlns:w15="http://schemas.microsoft.com/office/word/2012/wordml" xmlns:w16cex="http://schemas.microsoft.com/office/word/2018/wordml/cex" xmlns:w16cid="http://schemas.microsoft.com/office/word/2016/wordml/cid" xmlns:w16="http://schemas.microsoft.com/office/word/2018/wordml" xmlns:w16sdtdh="http://schemas.microsoft.com/office/word/2020/wordml/sdtdatahash" xmlns:w16se="http://schemas.microsoft.com/office/word/2015/wordml/symex" xmlns:wpg="http://schemas.microsoft.com/office/word/2010/wordprocessingGroup" xmlns:wpi="http://schemas.microsoft.com/office/word/2010/wordprocessingInk" xmlns:wne="http://schemas.microsoft.com/office/word/2006/wordml" xmlns:wps="http://schemas.microsoft.com/office/word/2010/wordprocessingShape" mc:Ignorable="w14 w15 w16se w16cid w16 w16cex w16sdtdh wp14">
+  <w:p>
+    <w:pPr>
+      <w:pStyle w:val="Footer"/>
+    </w:pPr>
+  </w:p>
+</w:ftr>
+</file>
+
 <file path=word/footnotes.xml><?xml version="1.0" encoding="utf-8"?>
 <w:footnotes xmlns:wpc="http://schemas.microsoft.com/office/word/2010/wordprocessingCanvas" xmlns:cx="http://schemas.microsoft.com/office/drawing/2014/chartex" xmlns:cx1="http://schemas.microsoft.com/office/drawing/2015/9/8/chartex" xmlns:cx2="http://schemas.microsoft.com/office/drawing/2015/10/21/chartex" xmlns:cx3="http://schemas.microsoft.com/office/drawing/2016/5/9/chartex" xmlns:cx4="http://schemas.microsoft.com/office/drawing/2016/5/10/chartex" xmlns:cx5="http://schemas.microsoft.com/office/drawing/2016/5/11/chartex" xmlns:cx6="http://schemas.microsoft.com/office/drawing/2016/5/12/chartex" xmlns:cx7="http://schemas.microsoft.com/office/drawing/2016/5/13/chartex" xmlns:cx8="http://schemas.microsoft.com/office/drawing/2016/5/14/chartex" xmlns:mc="http://schemas.openxmlformats.org/markup-compatibility/2006" xmlns:aink="http://schemas.microsoft.com/office/drawing/2016/ink" xmlns:am3d="http://schemas.microsoft.com/office/drawing/2017/model3d" xmlns:o="urn:schemas-microsoft-com:office:office" xmlns:oel="http://schemas.microsoft.com/office/2019/extlst" xmlns:r="http://schemas.openxmlformats.org/officeDocument/2006/relationships" xmlns:m="http://schemas.openxmlformats.org/officeDocument/2006/math" xmlns:v="urn:schemas-microsoft-com:vml" xmlns:wp14="http://schemas.microsoft.com/office/word/2010/wordprocessingDrawing" xmlns:wp="http://schemas.openxmlformats.org/drawingml/2006/wordprocessingDrawing" xmlns:w10="urn:schemas-microsoft-com:office:word" xmlns:w="http://schemas.openxmlformats.org/wordprocessingml/2006/main" xmlns:w14="http://schemas.microsoft.com/office/word/2010/wordml" xmlns:w15="http://schemas.microsoft.com/office/word/2012/wordml" xmlns:w16cex="http://schemas.microsoft.com/office/word/2018/wordml/cex" xmlns:w16cid="http://schemas.microsoft.com/office/word/2016/wordml/cid" xmlns:w16="http://schemas.microsoft.com/office/word/2018/wordml" xmlns:w16sdtdh="http://schemas.microsoft.com/office/word/2020/wordml/sdtdatahash" xmlns:w16se="http://schemas.microsoft.com/office/word/2015/wordml/symex" xmlns:wpg="http://schemas.microsoft.com/office/word/2010/wordprocessingGroup" xmlns:wpi="http://schemas.microsoft.com/office/word/2010/wordprocessingInk" xmlns:wne="http://schemas.microsoft.com/office/word/2006/wordml" xmlns:wps="http://schemas.microsoft.com/office/word/2010/wordprocessingShape" mc:Ignorable="w14 w15 w16se w16cid w16 w16cex w16sdtdh wp14">
   <w:footnote w:type="separator" w:id="-1">
@@ -3510,6 +3672,16 @@
 </file>
 
 <file path=word/header1.xml><?xml version="1.0" encoding="utf-8"?>
+<w:hdr xmlns:wpc="http://schemas.microsoft.com/office/word/2010/wordprocessingCanvas" xmlns:cx="http://schemas.microsoft.com/office/drawing/2014/chartex" xmlns:cx1="http://schemas.microsoft.com/office/drawing/2015/9/8/chartex" xmlns:cx2="http://schemas.microsoft.com/office/drawing/2015/10/21/chartex" xmlns:cx3="http://schemas.microsoft.com/office/drawing/2016/5/9/chartex" xmlns:cx4="http://schemas.microsoft.com/office/drawing/2016/5/10/chartex" xmlns:cx5="http://schemas.microsoft.com/office/drawing/2016/5/11/chartex" xmlns:cx6="http://schemas.microsoft.com/office/drawing/2016/5/12/chartex" xmlns:cx7="http://schemas.microsoft.com/office/drawing/2016/5/13/chartex" xmlns:cx8="http://schemas.microsoft.com/office/drawing/2016/5/14/chartex" xmlns:mc="http://schemas.openxmlformats.org/markup-compatibility/2006" xmlns:aink="http://schemas.microsoft.com/office/drawing/2016/ink" xmlns:am3d="http://schemas.microsoft.com/office/drawing/2017/model3d" xmlns:o="urn:schemas-microsoft-com:office:office" xmlns:oel="http://schemas.microsoft.com/office/2019/extlst" xmlns:r="http://schemas.openxmlformats.org/officeDocument/2006/relationships" xmlns:m="http://schemas.openxmlformats.org/officeDocument/2006/math" xmlns:v="urn:schemas-microsoft-com:vml" xmlns:wp14="http://schemas.microsoft.com/office/word/2010/wordprocessingDrawing" xmlns:wp="http://schemas.openxmlformats.org/drawingml/2006/wordprocessingDrawing" xmlns:w10="urn:schemas-microsoft-com:office:word" xmlns:w="http://schemas.openxmlformats.org/wordprocessingml/2006/main" xmlns:w14="http://schemas.microsoft.com/office/word/2010/wordml" xmlns:w15="http://schemas.microsoft.com/office/word/2012/wordml" xmlns:w16cex="http://schemas.microsoft.com/office/word/2018/wordml/cex" xmlns:w16cid="http://schemas.microsoft.com/office/word/2016/wordml/cid" xmlns:w16="http://schemas.microsoft.com/office/word/2018/wordml" xmlns:w16sdtdh="http://schemas.microsoft.com/office/word/2020/wordml/sdtdatahash" xmlns:w16se="http://schemas.microsoft.com/office/word/2015/wordml/symex" xmlns:wpg="http://schemas.microsoft.com/office/word/2010/wordprocessingGroup" xmlns:wpi="http://schemas.microsoft.com/office/word/2010/wordprocessingInk" xmlns:wne="http://schemas.microsoft.com/office/word/2006/wordml" xmlns:wps="http://schemas.microsoft.com/office/word/2010/wordprocessingShape" mc:Ignorable="w14 w15 w16se w16cid w16 w16cex w16sdtdh wp14">
+  <w:p>
+    <w:pPr>
+      <w:pStyle w:val="Header"/>
+    </w:pPr>
+  </w:p>
+</w:hdr>
+</file>
+
+<file path=word/header2.xml><?xml version="1.0" encoding="utf-8"?>
 <w:hdr xmlns:wpc="http://schemas.microsoft.com/office/word/2010/wordprocessingCanvas" xmlns:cx="http://schemas.microsoft.com/office/drawing/2014/chartex" xmlns:cx1="http://schemas.microsoft.com/office/drawing/2015/9/8/chartex" xmlns:cx2="http://schemas.microsoft.com/office/drawing/2015/10/21/chartex" xmlns:cx3="http://schemas.microsoft.com/office/drawing/2016/5/9/chartex" xmlns:cx4="http://schemas.microsoft.com/office/drawing/2016/5/10/chartex" xmlns:cx5="http://schemas.microsoft.com/office/drawing/2016/5/11/chartex" xmlns:cx6="http://schemas.microsoft.com/office/drawing/2016/5/12/chartex" xmlns:cx7="http://schemas.microsoft.com/office/drawing/2016/5/13/chartex" xmlns:cx8="http://schemas.microsoft.com/office/drawing/2016/5/14/chartex" xmlns:mc="http://schemas.openxmlformats.org/markup-compatibility/2006" xmlns:aink="http://schemas.microsoft.com/office/drawing/2016/ink" xmlns:am3d="http://schemas.microsoft.com/office/drawing/2017/model3d" xmlns:o="urn:schemas-microsoft-com:office:office" xmlns:oel="http://schemas.microsoft.com/office/2019/extlst" xmlns:r="http://schemas.openxmlformats.org/officeDocument/2006/relationships" xmlns:m="http://schemas.openxmlformats.org/officeDocument/2006/math" xmlns:v="urn:schemas-microsoft-com:vml" xmlns:wp14="http://schemas.microsoft.com/office/word/2010/wordprocessingDrawing" xmlns:wp="http://schemas.openxmlformats.org/drawingml/2006/wordprocessingDrawing" xmlns:w10="urn:schemas-microsoft-com:office:word" xmlns:w="http://schemas.openxmlformats.org/wordprocessingml/2006/main" xmlns:w14="http://schemas.microsoft.com/office/word/2010/wordml" xmlns:w15="http://schemas.microsoft.com/office/word/2012/wordml" xmlns:w16cex="http://schemas.microsoft.com/office/word/2018/wordml/cex" xmlns:w16cid="http://schemas.microsoft.com/office/word/2016/wordml/cid" xmlns:w16="http://schemas.microsoft.com/office/word/2018/wordml" xmlns:w16sdtdh="http://schemas.microsoft.com/office/word/2020/wordml/sdtdatahash" xmlns:w16se="http://schemas.microsoft.com/office/word/2015/wordml/symex" xmlns:wpg="http://schemas.microsoft.com/office/word/2010/wordprocessingGroup" xmlns:wpi="http://schemas.microsoft.com/office/word/2010/wordprocessingInk" xmlns:wne="http://schemas.microsoft.com/office/word/2006/wordml" xmlns:wps="http://schemas.microsoft.com/office/word/2010/wordprocessingShape" mc:Ignorable="w14 w15 w16se w16cid w16 w16cex w16sdtdh wp14">
   <w:p>
     <w:pPr>
@@ -3571,6 +3743,16 @@
 </w:hdr>
 </file>
 
+<file path=word/header3.xml><?xml version="1.0" encoding="utf-8"?>
+<w:hdr xmlns:wpc="http://schemas.microsoft.com/office/word/2010/wordprocessingCanvas" xmlns:cx="http://schemas.microsoft.com/office/drawing/2014/chartex" xmlns:cx1="http://schemas.microsoft.com/office/drawing/2015/9/8/chartex" xmlns:cx2="http://schemas.microsoft.com/office/drawing/2015/10/21/chartex" xmlns:cx3="http://schemas.microsoft.com/office/drawing/2016/5/9/chartex" xmlns:cx4="http://schemas.microsoft.com/office/drawing/2016/5/10/chartex" xmlns:cx5="http://schemas.microsoft.com/office/drawing/2016/5/11/chartex" xmlns:cx6="http://schemas.microsoft.com/office/drawing/2016/5/12/chartex" xmlns:cx7="http://schemas.microsoft.com/office/drawing/2016/5/13/chartex" xmlns:cx8="http://schemas.microsoft.com/office/drawing/2016/5/14/chartex" xmlns:mc="http://schemas.openxmlformats.org/markup-compatibility/2006" xmlns:aink="http://schemas.microsoft.com/office/drawing/2016/ink" xmlns:am3d="http://schemas.microsoft.com/office/drawing/2017/model3d" xmlns:o="urn:schemas-microsoft-com:office:office" xmlns:oel="http://schemas.microsoft.com/office/2019/extlst" xmlns:r="http://schemas.openxmlformats.org/officeDocument/2006/relationships" xmlns:m="http://schemas.openxmlformats.org/officeDocument/2006/math" xmlns:v="urn:schemas-microsoft-com:vml" xmlns:wp14="http://schemas.microsoft.com/office/word/2010/wordprocessingDrawing" xmlns:wp="http://schemas.openxmlformats.org/drawingml/2006/wordprocessingDrawing" xmlns:w10="urn:schemas-microsoft-com:office:word" xmlns:w="http://schemas.openxmlformats.org/wordprocessingml/2006/main" xmlns:w14="http://schemas.microsoft.com/office/word/2010/wordml" xmlns:w15="http://schemas.microsoft.com/office/word/2012/wordml" xmlns:w16cex="http://schemas.microsoft.com/office/word/2018/wordml/cex" xmlns:w16cid="http://schemas.microsoft.com/office/word/2016/wordml/cid" xmlns:w16="http://schemas.microsoft.com/office/word/2018/wordml" xmlns:w16sdtdh="http://schemas.microsoft.com/office/word/2020/wordml/sdtdatahash" xmlns:w16se="http://schemas.microsoft.com/office/word/2015/wordml/symex" xmlns:wpg="http://schemas.microsoft.com/office/word/2010/wordprocessingGroup" xmlns:wpi="http://schemas.microsoft.com/office/word/2010/wordprocessingInk" xmlns:wne="http://schemas.microsoft.com/office/word/2006/wordml" xmlns:wps="http://schemas.microsoft.com/office/word/2010/wordprocessingShape" mc:Ignorable="w14 w15 w16se w16cid w16 w16cex w16sdtdh wp14">
+  <w:p>
+    <w:pPr>
+      <w:pStyle w:val="Header"/>
+    </w:pPr>
+  </w:p>
+</w:hdr>
+</file>
+
 <file path=word/numbering.xml><?xml version="1.0" encoding="utf-8"?>
 <w:numbering xmlns:wpc="http://schemas.microsoft.com/office/word/2010/wordprocessingCanvas" xmlns:cx="http://schemas.microsoft.com/office/drawing/2014/chartex" xmlns:cx1="http://schemas.microsoft.com/office/drawing/2015/9/8/chartex" xmlns:cx2="http://schemas.microsoft.com/office/drawing/2015/10/21/chartex" xmlns:cx3="http://schemas.microsoft.com/office/drawing/2016/5/9/chartex" xmlns:cx4="http://schemas.microsoft.com/office/drawing/2016/5/10/chartex" xmlns:cx5="http://schemas.microsoft.com/office/drawing/2016/5/11/chartex" xmlns:cx6="http://schemas.microsoft.com/office/drawing/2016/5/12/chartex" xmlns:cx7="http://schemas.microsoft.com/office/drawing/2016/5/13/chartex" xmlns:cx8="http://schemas.microsoft.com/office/drawing/2016/5/14/chartex" xmlns:mc="http://schemas.openxmlformats.org/markup-compatibility/2006" xmlns:aink="http://schemas.microsoft.com/office/drawing/2016/ink" xmlns:am3d="http://schemas.microsoft.com/office/drawing/2017/model3d" xmlns:o="urn:schemas-microsoft-com:office:office" xmlns:oel="http://schemas.microsoft.com/office/2019/extlst" xmlns:r="http://schemas.openxmlformats.org/officeDocument/2006/relationships" xmlns:m="http://schemas.openxmlformats.org/officeDocument/2006/math" xmlns:v="urn:schemas-microsoft-com:vml" xmlns:wp14="http://schemas.microsoft.com/office/word/2010/wordprocessingDrawing" xmlns:wp="http://schemas.openxmlformats.org/drawingml/2006/wordprocessingDrawing" xmlns:w10="urn:schemas-microsoft-com:office:word" xmlns:w="http://schemas.openxmlformats.org/wordprocessingml/2006/main" xmlns:w14="http://schemas.microsoft.com/office/word/2010/wordml" xmlns:w15="http://schemas.microsoft.com/office/word/2012/wordml" xmlns:w16cex="http://schemas.microsoft.com/office/word/2018/wordml/cex" xmlns:w16cid="http://schemas.microsoft.com/office/word/2016/wordml/cid" xmlns:w16="http://schemas.microsoft.com/office/word/2018/wordml" xmlns:w16sdtdh="http://schemas.microsoft.com/office/word/2020/wordml/sdtdatahash" xmlns:w16se="http://schemas.microsoft.com/office/word/2015/wordml/symex" xmlns:wpg="http://schemas.microsoft.com/office/word/2010/wordprocessingGroup" xmlns:wpi="http://schemas.microsoft.com/office/word/2010/wordprocessingInk" xmlns:wne="http://schemas.microsoft.com/office/word/2006/wordml" xmlns:wps="http://schemas.microsoft.com/office/word/2010/wordprocessingShape" mc:Ignorable="w14 w15 w16se w16cid w16 w16cex w16sdtdh wp14">
   <w:abstractNum w:abstractNumId="0" w15:restartNumberingAfterBreak="0">
@@ -4536,19 +4718,19 @@
       </w:pPr>
     </w:lvl>
   </w:abstractNum>
-  <w:num w:numId="1" w16cid:durableId="884561902">
+  <w:num w:numId="1" w16cid:durableId="558171328">
     <w:abstractNumId w:val="3"/>
   </w:num>
-  <w:num w:numId="2" w16cid:durableId="1949043107">
+  <w:num w:numId="2" w16cid:durableId="2006976793">
     <w:abstractNumId w:val="2"/>
   </w:num>
-  <w:num w:numId="3" w16cid:durableId="404304563">
+  <w:num w:numId="3" w16cid:durableId="798180748">
     <w:abstractNumId w:val="4"/>
   </w:num>
-  <w:num w:numId="4" w16cid:durableId="2057507005">
+  <w:num w:numId="4" w16cid:durableId="1569456779">
     <w:abstractNumId w:val="7"/>
   </w:num>
-  <w:num w:numId="5" w16cid:durableId="1395003687">
+  <w:num w:numId="5" w16cid:durableId="1027291917">
     <w:abstractNumId w:val="5"/>
     <w:lvlOverride w:ilvl="0">
       <w:startOverride w:val="1"/>
@@ -4578,25 +4760,25 @@
       <w:startOverride w:val="1"/>
     </w:lvlOverride>
   </w:num>
-  <w:num w:numId="6" w16cid:durableId="1786539482">
+  <w:num w:numId="6" w16cid:durableId="365637338">
     <w:abstractNumId w:val="9"/>
   </w:num>
-  <w:num w:numId="7" w16cid:durableId="1490706639">
+  <w:num w:numId="7" w16cid:durableId="207575431">
     <w:abstractNumId w:val="2"/>
   </w:num>
-  <w:num w:numId="8" w16cid:durableId="194007565">
+  <w:num w:numId="8" w16cid:durableId="1283537012">
     <w:abstractNumId w:val="1"/>
   </w:num>
-  <w:num w:numId="9" w16cid:durableId="311064069">
+  <w:num w:numId="9" w16cid:durableId="1941522668">
     <w:abstractNumId w:val="0"/>
   </w:num>
-  <w:num w:numId="10" w16cid:durableId="1670448751">
+  <w:num w:numId="10" w16cid:durableId="1549998164">
     <w:abstractNumId w:val="8"/>
   </w:num>
-  <w:num w:numId="11" w16cid:durableId="950627811">
+  <w:num w:numId="11" w16cid:durableId="79105752">
     <w:abstractNumId w:val="5"/>
   </w:num>
-  <w:num w:numId="12" w16cid:durableId="392241495">
+  <w:num w:numId="12" w16cid:durableId="792216061">
     <w:abstractNumId w:val="6"/>
   </w:num>
 </w:numbering>
@@ -4629,51 +4811,7 @@
     <w:lsdException w:name="Subtitle" w:qFormat="1"/>
     <w:lsdException w:name="Strong" w:qFormat="1"/>
     <w:lsdException w:name="Emphasis" w:qFormat="1"/>
-    <w:lsdException w:name="Normal Table" w:semiHidden="1" w:unhideWhenUsed="1"/>
-    <w:lsdException w:name="Table Simple 1" w:semiHidden="1" w:unhideWhenUsed="1"/>
-    <w:lsdException w:name="Table Simple 2" w:semiHidden="1" w:unhideWhenUsed="1"/>
-    <w:lsdException w:name="Table Simple 3" w:semiHidden="1" w:unhideWhenUsed="1"/>
-    <w:lsdException w:name="Table Classic 1" w:semiHidden="1" w:unhideWhenUsed="1"/>
-    <w:lsdException w:name="Table Classic 2" w:semiHidden="1" w:unhideWhenUsed="1"/>
-    <w:lsdException w:name="Table Classic 3" w:semiHidden="1" w:unhideWhenUsed="1"/>
-    <w:lsdException w:name="Table Classic 4" w:semiHidden="1" w:unhideWhenUsed="1"/>
-    <w:lsdException w:name="Table Colorful 1" w:semiHidden="1" w:unhideWhenUsed="1"/>
-    <w:lsdException w:name="Table Colorful 2" w:semiHidden="1" w:unhideWhenUsed="1"/>
-    <w:lsdException w:name="Table Colorful 3" w:semiHidden="1" w:unhideWhenUsed="1"/>
-    <w:lsdException w:name="Table Columns 1" w:semiHidden="1" w:unhideWhenUsed="1"/>
-    <w:lsdException w:name="Table Columns 2" w:semiHidden="1" w:unhideWhenUsed="1"/>
-    <w:lsdException w:name="Table Columns 3" w:semiHidden="1" w:unhideWhenUsed="1"/>
-    <w:lsdException w:name="Table Columns 4" w:semiHidden="1" w:unhideWhenUsed="1"/>
-    <w:lsdException w:name="Table Columns 5" w:semiHidden="1" w:unhideWhenUsed="1"/>
-    <w:lsdException w:name="Table Grid 1" w:semiHidden="1" w:unhideWhenUsed="1"/>
-    <w:lsdException w:name="Table Grid 2" w:semiHidden="1" w:unhideWhenUsed="1"/>
-    <w:lsdException w:name="Table Grid 3" w:semiHidden="1" w:unhideWhenUsed="1"/>
-    <w:lsdException w:name="Table Grid 4" w:semiHidden="1" w:unhideWhenUsed="1"/>
-    <w:lsdException w:name="Table Grid 5" w:semiHidden="1" w:unhideWhenUsed="1"/>
-    <w:lsdException w:name="Table Grid 6" w:semiHidden="1" w:unhideWhenUsed="1"/>
-    <w:lsdException w:name="Table Grid 7" w:semiHidden="1" w:unhideWhenUsed="1"/>
-    <w:lsdException w:name="Table Grid 8" w:semiHidden="1" w:unhideWhenUsed="1"/>
-    <w:lsdException w:name="Table List 1" w:semiHidden="1" w:unhideWhenUsed="1"/>
-    <w:lsdException w:name="Table List 2" w:semiHidden="1" w:unhideWhenUsed="1"/>
-    <w:lsdException w:name="Table List 3" w:semiHidden="1" w:unhideWhenUsed="1"/>
-    <w:lsdException w:name="Table List 4" w:semiHidden="1" w:unhideWhenUsed="1"/>
-    <w:lsdException w:name="Table List 5" w:semiHidden="1" w:unhideWhenUsed="1"/>
-    <w:lsdException w:name="Table List 6" w:semiHidden="1" w:unhideWhenUsed="1"/>
-    <w:lsdException w:name="Table List 7" w:semiHidden="1" w:unhideWhenUsed="1"/>
-    <w:lsdException w:name="Table List 8" w:semiHidden="1" w:unhideWhenUsed="1"/>
-    <w:lsdException w:name="Table 3D effects 1" w:semiHidden="1" w:unhideWhenUsed="1"/>
-    <w:lsdException w:name="Table 3D effects 2" w:semiHidden="1" w:unhideWhenUsed="1"/>
-    <w:lsdException w:name="Table 3D effects 3" w:semiHidden="1" w:unhideWhenUsed="1"/>
-    <w:lsdException w:name="Table Contemporary" w:semiHidden="1" w:unhideWhenUsed="1"/>
-    <w:lsdException w:name="Table Elegant" w:semiHidden="1" w:unhideWhenUsed="1"/>
-    <w:lsdException w:name="Table Professional" w:semiHidden="1" w:unhideWhenUsed="1"/>
-    <w:lsdException w:name="Table Subtle 1" w:semiHidden="1" w:unhideWhenUsed="1"/>
-    <w:lsdException w:name="Table Subtle 2" w:semiHidden="1" w:unhideWhenUsed="1"/>
-    <w:lsdException w:name="Table Web 1" w:semiHidden="1" w:unhideWhenUsed="1"/>
-    <w:lsdException w:name="Table Web 2" w:semiHidden="1" w:unhideWhenUsed="1"/>
-    <w:lsdException w:name="Table Web 3" w:semiHidden="1" w:unhideWhenUsed="1"/>
     <w:lsdException w:name="Table Grid" w:uiPriority="59"/>
-    <w:lsdException w:name="Table Theme" w:semiHidden="1" w:unhideWhenUsed="1"/>
     <w:lsdException w:name="Placeholder Text" w:semiHidden="1" w:uiPriority="99"/>
     <w:lsdException w:name="No Spacing" w:uiPriority="1" w:qFormat="1"/>
     <w:lsdException w:name="Light Shading" w:uiPriority="60"/>
@@ -4906,15 +5044,11 @@
   </w:style>
   <w:style w:type="character" w:default="1" w:styleId="DefaultParagraphFont">
     <w:name w:val="Default Paragraph Font"/>
-    <w:uiPriority w:val="1"/>
     <w:semiHidden/>
-    <w:unhideWhenUsed/>
   </w:style>
   <w:style w:type="table" w:default="1" w:styleId="TableNormal">
     <w:name w:val="Normal Table"/>
-    <w:uiPriority w:val="99"/>
     <w:semiHidden/>
-    <w:unhideWhenUsed/>
     <w:tblPr>
       <w:tblInd w:w="0" w:type="dxa"/>
       <w:tblCellMar>
@@ -4927,9 +5061,7 @@
   </w:style>
   <w:style w:type="numbering" w:default="1" w:styleId="NoList">
     <w:name w:val="No List"/>
-    <w:uiPriority w:val="99"/>
     <w:semiHidden/>
-    <w:unhideWhenUsed/>
   </w:style>
   <w:style w:type="paragraph" w:customStyle="1" w:styleId="DefaultText">
     <w:name w:val="Default Text"/>

</xml_diff>